<commit_message>
Site updated: 2019-03-04 20:58:25
</commit_message>
<xml_diff>
--- a/resume/Resume.docx
+++ b/resume/Resume.docx
@@ -728,6 +728,26 @@
                       <w:kern w:val="24"/>
                       <w:sz w:val="20"/>
                     </w:rPr>
+                    <w:t xml:space="preserve"> </w:t>
+                  </w:r>
+                  <w:r>
+                    <w:rPr>
+                      <w:rFonts w:ascii="微软雅黑" w:eastAsia="微软雅黑" w:hAnsi="微软雅黑"/>
+                      <w:b/>
+                      <w:color w:val="171717"/>
+                      <w:kern w:val="24"/>
+                      <w:sz w:val="20"/>
+                    </w:rPr>
+                    <w:t xml:space="preserve">        </w:t>
+                  </w:r>
+                  <w:r>
+                    <w:rPr>
+                      <w:rFonts w:ascii="微软雅黑" w:eastAsia="微软雅黑" w:hAnsi="微软雅黑" w:hint="eastAsia"/>
+                      <w:b/>
+                      <w:color w:val="171717"/>
+                      <w:kern w:val="24"/>
+                      <w:sz w:val="20"/>
+                    </w:rPr>
                     <w:t>数学与应用数学</w:t>
                   </w:r>
                   <w:r>
@@ -942,23 +962,73 @@
                   </w:r>
                   <w:r>
                     <w:rPr>
-                      <w:rFonts w:ascii="微软雅黑" w:eastAsia="微软雅黑" w:hAnsi="微软雅黑" w:hint="eastAsia"/>
-                      <w:b/>
-                      <w:color w:val="171717"/>
-                      <w:kern w:val="24"/>
-                      <w:sz w:val="20"/>
-                    </w:rPr>
-                    <w:t>复旦大学       计算机科学与技术</w:t>
-                  </w:r>
-                  <w:r>
-                    <w:rPr>
-                      <w:rFonts w:ascii="微软雅黑" w:eastAsia="微软雅黑" w:hAnsi="微软雅黑"/>
-                      <w:b/>
-                      <w:color w:val="171717"/>
-                      <w:kern w:val="24"/>
-                      <w:sz w:val="20"/>
-                    </w:rPr>
-                    <w:t xml:space="preserve">        在读</w:t>
+                      <w:rFonts w:ascii="微软雅黑" w:eastAsia="微软雅黑" w:hAnsi="微软雅黑"/>
+                      <w:b/>
+                      <w:color w:val="171717"/>
+                      <w:kern w:val="24"/>
+                      <w:sz w:val="20"/>
+                    </w:rPr>
+                    <w:t xml:space="preserve">         </w:t>
+                  </w:r>
+                  <w:r>
+                    <w:rPr>
+                      <w:rFonts w:ascii="微软雅黑" w:eastAsia="微软雅黑" w:hAnsi="微软雅黑" w:hint="eastAsia"/>
+                      <w:b/>
+                      <w:color w:val="171717"/>
+                      <w:kern w:val="24"/>
+                      <w:sz w:val="20"/>
+                    </w:rPr>
+                    <w:t xml:space="preserve">复旦大学       </w:t>
+                  </w:r>
+                  <w:r>
+                    <w:rPr>
+                      <w:rFonts w:ascii="微软雅黑" w:eastAsia="微软雅黑" w:hAnsi="微软雅黑"/>
+                      <w:b/>
+                      <w:color w:val="171717"/>
+                      <w:kern w:val="24"/>
+                      <w:sz w:val="20"/>
+                    </w:rPr>
+                    <w:t xml:space="preserve"> </w:t>
+                  </w:r>
+                  <w:r>
+                    <w:rPr>
+                      <w:rFonts w:ascii="微软雅黑" w:eastAsia="微软雅黑" w:hAnsi="微软雅黑" w:hint="eastAsia"/>
+                      <w:b/>
+                      <w:color w:val="171717"/>
+                      <w:kern w:val="24"/>
+                      <w:sz w:val="20"/>
+                    </w:rPr>
+                    <w:t>计算机科学与技术</w:t>
+                  </w:r>
+                  <w:r>
+                    <w:rPr>
+                      <w:rFonts w:ascii="微软雅黑" w:eastAsia="微软雅黑" w:hAnsi="微软雅黑"/>
+                      <w:b/>
+                      <w:color w:val="171717"/>
+                      <w:kern w:val="24"/>
+                      <w:sz w:val="20"/>
+                    </w:rPr>
+                    <w:t xml:space="preserve">        </w:t>
+                  </w:r>
+                  <w:r>
+                    <w:rPr>
+                      <w:rFonts w:ascii="微软雅黑" w:eastAsia="微软雅黑" w:hAnsi="微软雅黑"/>
+                      <w:b/>
+                      <w:color w:val="171717"/>
+                      <w:kern w:val="24"/>
+                      <w:sz w:val="20"/>
+                    </w:rPr>
+                    <w:t xml:space="preserve">    </w:t>
+                  </w:r>
+                  <w:r>
+                    <w:rPr>
+                      <w:rFonts w:ascii="微软雅黑" w:eastAsia="微软雅黑" w:hAnsi="微软雅黑"/>
+                      <w:b/>
+                      <w:color w:val="171717"/>
+                      <w:kern w:val="24"/>
+                      <w:sz w:val="20"/>
+                    </w:rPr>
+                    <w:t>在读</w:t>
                   </w:r>
                   <w:r>
                     <w:rPr>
@@ -1274,8 +1344,6 @@
         <w:adjustRightInd w:val="0"/>
         <w:snapToGrid w:val="0"/>
       </w:pPr>
-      <w:bookmarkStart w:id="0" w:name="_GoBack"/>
-      <w:bookmarkEnd w:id="0"/>
       <w:r>
         <w:rPr>
           <w:noProof/>
@@ -1456,9 +1524,6 @@
       <w:pPr>
         <w:adjustRightInd w:val="0"/>
         <w:snapToGrid w:val="0"/>
-        <w:rPr>
-          <w:rFonts w:hint="eastAsia"/>
-        </w:rPr>
       </w:pPr>
       <w:r>
         <w:rPr>
@@ -2505,6 +2570,18 @@
                     </w:rPr>
                     <w:t>C，C++</w:t>
                   </w:r>
+                  <w:r>
+                    <w:rPr>
+                      <w:rFonts w:ascii="微软雅黑" w:eastAsia="微软雅黑" w:hAnsi="微软雅黑"/>
+                      <w:color w:val="171717"/>
+                      <w:kern w:val="24"/>
+                      <w:sz w:val="20"/>
+                      <w:szCs w:val="19"/>
+                    </w:rPr>
+                    <w:t>;</w:t>
+                  </w:r>
+                  <w:bookmarkStart w:id="0" w:name="_GoBack"/>
+                  <w:bookmarkEnd w:id="0"/>
                 </w:p>
                 <w:p>
                   <w:pPr>
@@ -2553,18 +2630,7 @@
                       <w:sz w:val="20"/>
                       <w:szCs w:val="19"/>
                     </w:rPr>
-                    <w:t>，</w:t>
-                  </w:r>
-                  <w:r>
-                    <w:rPr>
-                      <w:rFonts w:ascii="微软雅黑" w:eastAsia="微软雅黑" w:hAnsi="微软雅黑"/>
-                      <w:b/>
-                      <w:color w:val="171717"/>
-                      <w:kern w:val="24"/>
-                      <w:sz w:val="20"/>
-                      <w:szCs w:val="19"/>
-                    </w:rPr>
-                    <w:t xml:space="preserve"> </w:t>
+                    <w:t>;</w:t>
                   </w:r>
                 </w:p>
               </w:txbxContent>
@@ -2591,7 +2657,7 @@
         </w:rPr>
         <w:lastRenderedPageBreak/>
         <w:pict>
-          <v:shape id="_x0000_s1057" type="#_x0000_t202" style="position:absolute;left:0;text-align:left;margin-left:54.35pt;margin-top:7.35pt;width:510.25pt;height:88.9pt;z-index:251696128;visibility:visible" o:gfxdata="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" filled="f" stroked="f">
+          <v:shape id="_x0000_s1057" type="#_x0000_t202" style="position:absolute;left:0;text-align:left;margin-left:54.35pt;margin-top:7.35pt;width:510.25pt;height:110.15pt;z-index:251696128;visibility:visible" o:gfxdata="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" filled="f" stroked="f">
             <v:textbox style="mso-next-textbox:#_x0000_s1057">
               <w:txbxContent>
                 <w:p>
@@ -2622,6 +2688,16 @@
                     </w:rPr>
                     <w:t>了解java语言</w:t>
                   </w:r>
+                  <w:r>
+                    <w:rPr>
+                      <w:rFonts w:ascii="微软雅黑" w:eastAsia="微软雅黑" w:hAnsi="微软雅黑" w:hint="eastAsia"/>
+                      <w:color w:val="171717"/>
+                      <w:kern w:val="24"/>
+                      <w:sz w:val="20"/>
+                      <w:szCs w:val="19"/>
+                    </w:rPr>
+                    <w:t>;</w:t>
+                  </w:r>
                 </w:p>
                 <w:p>
                   <w:pPr>
@@ -2661,6 +2737,16 @@
                     </w:rPr>
                     <w:t>数据库</w:t>
                   </w:r>
+                  <w:r>
+                    <w:rPr>
+                      <w:rFonts w:ascii="微软雅黑" w:eastAsia="微软雅黑" w:hAnsi="微软雅黑" w:hint="eastAsia"/>
+                      <w:color w:val="171717"/>
+                      <w:kern w:val="24"/>
+                      <w:sz w:val="20"/>
+                      <w:szCs w:val="19"/>
+                    </w:rPr>
+                    <w:t>;</w:t>
+                  </w:r>
                 </w:p>
                 <w:p>
                   <w:pPr>
@@ -2740,6 +2826,16 @@
                     </w:rPr>
                     <w:t>以及FCN</w:t>
                   </w:r>
+                  <w:r>
+                    <w:rPr>
+                      <w:rFonts w:ascii="微软雅黑" w:eastAsia="微软雅黑" w:hAnsi="微软雅黑"/>
+                      <w:color w:val="171717"/>
+                      <w:kern w:val="24"/>
+                      <w:sz w:val="20"/>
+                      <w:szCs w:val="19"/>
+                    </w:rPr>
+                    <w:t>;</w:t>
+                  </w:r>
                 </w:p>
                 <w:p>
                   <w:pPr>
@@ -2752,7 +2848,7 @@
                     <w:snapToGrid w:val="0"/>
                     <w:spacing w:before="0" w:beforeAutospacing="0" w:after="0" w:afterAutospacing="0" w:line="360" w:lineRule="exact"/>
                     <w:rPr>
-                      <w:rFonts w:ascii="微软雅黑" w:eastAsia="微软雅黑" w:hAnsi="微软雅黑" w:hint="eastAsia"/>
+                      <w:rFonts w:ascii="微软雅黑" w:eastAsia="微软雅黑" w:hAnsi="微软雅黑"/>
                       <w:color w:val="171717"/>
                       <w:kern w:val="24"/>
                       <w:sz w:val="20"/>
@@ -2798,6 +2894,85 @@
                       <w:szCs w:val="19"/>
                     </w:rPr>
                     <w:t>&amp;Deep</w:t>
+                  </w:r>
+                  <w:r>
+                    <w:rPr>
+                      <w:rFonts w:ascii="微软雅黑" w:eastAsia="微软雅黑" w:hAnsi="微软雅黑"/>
+                      <w:color w:val="171717"/>
+                      <w:kern w:val="24"/>
+                      <w:sz w:val="20"/>
+                      <w:szCs w:val="19"/>
+                    </w:rPr>
+                    <w:t>;</w:t>
+                  </w:r>
+                </w:p>
+                <w:p>
+                  <w:pPr>
+                    <w:pStyle w:val="a7"/>
+                    <w:numPr>
+                      <w:ilvl w:val="0"/>
+                      <w:numId w:val="4"/>
+                    </w:numPr>
+                    <w:adjustRightInd w:val="0"/>
+                    <w:snapToGrid w:val="0"/>
+                    <w:spacing w:before="0" w:beforeAutospacing="0" w:after="0" w:afterAutospacing="0" w:line="360" w:lineRule="exact"/>
+                    <w:rPr>
+                      <w:rFonts w:ascii="微软雅黑" w:eastAsia="微软雅黑" w:hAnsi="微软雅黑"/>
+                      <w:color w:val="171717"/>
+                      <w:kern w:val="24"/>
+                      <w:sz w:val="20"/>
+                      <w:szCs w:val="19"/>
+                    </w:rPr>
+                  </w:pPr>
+                  <w:r>
+                    <w:rPr>
+                      <w:rFonts w:ascii="微软雅黑" w:eastAsia="微软雅黑" w:hAnsi="微软雅黑" w:hint="eastAsia"/>
+                      <w:color w:val="171717"/>
+                      <w:kern w:val="24"/>
+                      <w:sz w:val="20"/>
+                      <w:szCs w:val="19"/>
+                    </w:rPr>
+                    <w:t>熟悉一些常用的机器学习算法,如SVM</w:t>
+                  </w:r>
+                  <w:r>
+                    <w:rPr>
+                      <w:rFonts w:ascii="微软雅黑" w:eastAsia="微软雅黑" w:hAnsi="微软雅黑"/>
+                      <w:color w:val="171717"/>
+                      <w:kern w:val="24"/>
+                      <w:sz w:val="20"/>
+                      <w:szCs w:val="19"/>
+                    </w:rPr>
+                    <w:t>,KNN,K-mean</w:t>
+                  </w:r>
+                  <w:r>
+                    <w:rPr>
+                      <w:rFonts w:ascii="微软雅黑" w:eastAsia="微软雅黑" w:hAnsi="微软雅黑" w:hint="eastAsia"/>
+                      <w:color w:val="171717"/>
+                      <w:kern w:val="24"/>
+                      <w:sz w:val="20"/>
+                      <w:szCs w:val="19"/>
+                    </w:rPr>
+                    <w:t>s</w:t>
+                  </w:r>
+                  <w:r>
+                    <w:rPr>
+                      <w:rFonts w:ascii="微软雅黑" w:eastAsia="微软雅黑" w:hAnsi="微软雅黑"/>
+                      <w:color w:val="171717"/>
+                      <w:kern w:val="24"/>
+                      <w:sz w:val="20"/>
+                      <w:szCs w:val="19"/>
+                    </w:rPr>
+                    <w:t>,</w:t>
+                  </w:r>
+                  <w:r>
+                    <w:rPr>
+                      <w:rFonts w:ascii="微软雅黑" w:eastAsia="微软雅黑" w:hAnsi="微软雅黑" w:hint="eastAsia"/>
+                      <w:color w:val="171717"/>
+                      <w:kern w:val="24"/>
+                      <w:sz w:val="20"/>
+                      <w:szCs w:val="19"/>
+                    </w:rPr>
+                    <w:t>朴素贝叶斯等;</w:t>
                   </w:r>
                 </w:p>
               </w:txbxContent>

</xml_diff>